<commit_message>
Implemented beacon region auto-hyphens
</commit_message>
<xml_diff>
--- a/User Manuals/Bluetooth Beacon User Manual.docx
+++ b/User Manuals/Bluetooth Beacon User Manual.docx
@@ -29,13 +29,7 @@
       </w:r>
       <w:proofErr w:type="spellEnd"/>
       <w:r>
-        <w:t xml:space="preserve"> (SP) app how to setup, configure and manage Bluetooth beacons in participating stores. This guide is written for </w:t>
-      </w:r>
-      <w:r>
-        <w:t>Kontakt</w:t>
-      </w:r>
-      <w:r>
-        <w:t>.io Bluetooth beacons and uses free resources provided by them.</w:t>
+        <w:t xml:space="preserve"> (SP) app how to setup, configure and manage Bluetooth beacons in participating stores. This guide is written for Kontakt.io Bluetooth beacons and uses free resources provided by them.</w:t>
       </w:r>
     </w:p>
     <w:p>
@@ -56,19 +50,10 @@
       </w:r>
       <w:proofErr w:type="spellEnd"/>
       <w:r>
-        <w:t xml:space="preserve"> </w:t>
-      </w:r>
-      <w:r>
-        <w:t>Kontakt</w:t>
-      </w:r>
-      <w:r>
-        <w:t xml:space="preserve">.io account to log onto the Kontakt.io </w:t>
-      </w:r>
-      <w:r>
-        <w:t>website</w:t>
-      </w:r>
-      <w:r>
-        <w:t xml:space="preserve"> </w:t>
+        <w:t xml:space="preserve"> Kontakt.io account to log onto the Kontakt.io </w:t>
+      </w:r>
+      <w:r>
+        <w:t xml:space="preserve">website </w:t>
       </w:r>
       <w:r>
         <w:t>and phone app.</w:t>
@@ -589,7 +574,7 @@
         <mc:AlternateContent>
           <mc:Choice Requires="wps">
             <w:drawing>
-              <wp:anchor distT="0" distB="0" distL="114300" distR="114300" simplePos="0" relativeHeight="251663360" behindDoc="0" locked="0" layoutInCell="1" allowOverlap="1" wp14:anchorId="465D2FB5" wp14:editId="179CD482">
+              <wp:anchor distT="0" distB="0" distL="114300" distR="114300" simplePos="0" relativeHeight="251663360" behindDoc="0" locked="0" layoutInCell="1" allowOverlap="1" wp14:anchorId="465D2FB5" wp14:editId="417F82F6">
                 <wp:simplePos x="0" y="0"/>
                 <wp:positionH relativeFrom="column">
                   <wp:posOffset>1363980</wp:posOffset>
@@ -657,7 +642,7 @@
           </mc:Choice>
           <mc:Fallback>
             <w:pict>
-              <v:rect w14:anchorId="4CFC58EC" id="Rectangle 10" o:spid="_x0000_s1026" style="position:absolute;margin-left:107.4pt;margin-top:105.6pt;width:32.4pt;height:48.9pt;z-index:251663360;visibility:visible;mso-wrap-style:square;mso-width-percent:0;mso-height-percent:0;mso-wrap-distance-left:9pt;mso-wrap-distance-top:0;mso-wrap-distance-right:9pt;mso-wrap-distance-bottom:0;mso-position-horizontal:absolute;mso-position-horizontal-relative:text;mso-position-vertical:absolute;mso-position-vertical-relative:text;mso-width-percent:0;mso-height-percent:0;mso-width-relative:margin;mso-height-relative:margin;v-text-anchor:middle" o:gfxdata="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" filled="f" strokecolor="red" strokeweight="3pt"/>
+              <v:rect w14:anchorId="4BC01060" id="Rectangle 10" o:spid="_x0000_s1026" style="position:absolute;margin-left:107.4pt;margin-top:105.6pt;width:32.4pt;height:48.9pt;z-index:251663360;visibility:visible;mso-wrap-style:square;mso-width-percent:0;mso-height-percent:0;mso-wrap-distance-left:9pt;mso-wrap-distance-top:0;mso-wrap-distance-right:9pt;mso-wrap-distance-bottom:0;mso-position-horizontal:absolute;mso-position-horizontal-relative:text;mso-position-vertical:absolute;mso-position-vertical-relative:text;mso-width-percent:0;mso-height-percent:0;mso-width-relative:margin;mso-height-relative:margin;v-text-anchor:middle" o:gfxdata="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" filled="f" strokecolor="red" strokeweight="3pt"/>
             </w:pict>
           </mc:Fallback>
         </mc:AlternateContent>
@@ -755,22 +740,17 @@
       <w:r>
         <w:t>Major</w:t>
       </w:r>
+      <w:r>
+        <w:t>/</w:t>
+      </w:r>
+      <w:r>
+        <w:t>Minor</w:t>
+      </w:r>
     </w:p>
     <w:p>
       <w:pPr>
         <w:pStyle w:val="ListParagraph"/>
-        <w:numPr>
-          <w:ilvl w:val="0"/>
-          <w:numId w:val="1"/>
-        </w:numPr>
-      </w:pPr>
-      <w:r>
-        <w:t>Minor</w:t>
-      </w:r>
-    </w:p>
-    <w:p>
-      <w:pPr>
-        <w:pStyle w:val="Heading4"/>
+        <w:ind w:left="0"/>
       </w:pPr>
       <w:r>
         <w:rPr>
@@ -778,7 +758,7 @@
         </w:rPr>
         <w:lastRenderedPageBreak/>
         <w:drawing>
-          <wp:inline distT="0" distB="0" distL="0" distR="0" wp14:anchorId="2BEBD663" wp14:editId="53CCC545">
+          <wp:inline distT="0" distB="0" distL="0" distR="0" wp14:anchorId="2BEBD663" wp14:editId="44BC767B">
             <wp:extent cx="5943600" cy="3200400"/>
             <wp:effectExtent l="0" t="0" r="0" b="0"/>
             <wp:docPr id="11" name="Picture 11"/>
@@ -853,12 +833,164 @@
           </wp:inline>
         </w:drawing>
       </w:r>
+      <w:r>
+        <w:t xml:space="preserve"> </w:t>
+      </w:r>
+    </w:p>
+    <w:p>
+      <w:pPr>
+        <w:pStyle w:val="ListParagraph"/>
+        <w:ind w:left="0"/>
+      </w:pPr>
+    </w:p>
+    <w:p>
+      <w:pPr>
+        <w:pStyle w:val="ListParagraph"/>
+        <w:ind w:left="0"/>
+      </w:pPr>
+      <w:r>
+        <w:t>After any configuration click the ‘Save Changes’ button at the bottom of the page.</w:t>
+      </w:r>
+    </w:p>
+    <w:p>
+      <w:pPr>
+        <w:pStyle w:val="ListParagraph"/>
+        <w:ind w:left="0"/>
+      </w:pPr>
+      <w:r>
+        <w:rPr>
+          <w:noProof/>
+        </w:rPr>
+        <mc:AlternateContent>
+          <mc:Choice Requires="wps">
+            <w:drawing>
+              <wp:anchor distT="0" distB="0" distL="114300" distR="114300" simplePos="0" relativeHeight="251669504" behindDoc="0" locked="0" layoutInCell="1" allowOverlap="1" wp14:anchorId="7CF8263D" wp14:editId="2EE32038">
+                <wp:simplePos x="0" y="0"/>
+                <wp:positionH relativeFrom="column">
+                  <wp:posOffset>3950970</wp:posOffset>
+                </wp:positionH>
+                <wp:positionV relativeFrom="paragraph">
+                  <wp:posOffset>962660</wp:posOffset>
+                </wp:positionV>
+                <wp:extent cx="864870" cy="331470"/>
+                <wp:effectExtent l="19050" t="19050" r="11430" b="11430"/>
+                <wp:wrapNone/>
+                <wp:docPr id="29" name="Rectangle 29"/>
+                <wp:cNvGraphicFramePr/>
+                <a:graphic xmlns:a="http://schemas.openxmlformats.org/drawingml/2006/main">
+                  <a:graphicData uri="http://schemas.microsoft.com/office/word/2010/wordprocessingShape">
+                    <wps:wsp>
+                      <wps:cNvSpPr/>
+                      <wps:spPr>
+                        <a:xfrm>
+                          <a:off x="0" y="0"/>
+                          <a:ext cx="864870" cy="331470"/>
+                        </a:xfrm>
+                        <a:prstGeom prst="rect">
+                          <a:avLst/>
+                        </a:prstGeom>
+                        <a:noFill/>
+                        <a:ln w="38100">
+                          <a:solidFill>
+                            <a:srgbClr val="FF0000"/>
+                          </a:solidFill>
+                        </a:ln>
+                      </wps:spPr>
+                      <wps:style>
+                        <a:lnRef idx="2">
+                          <a:schemeClr val="accent1">
+                            <a:shade val="50000"/>
+                          </a:schemeClr>
+                        </a:lnRef>
+                        <a:fillRef idx="1">
+                          <a:schemeClr val="accent1"/>
+                        </a:fillRef>
+                        <a:effectRef idx="0">
+                          <a:schemeClr val="accent1"/>
+                        </a:effectRef>
+                        <a:fontRef idx="minor">
+                          <a:schemeClr val="lt1"/>
+                        </a:fontRef>
+                      </wps:style>
+                      <wps:bodyPr rot="0" spcFirstLastPara="0" vertOverflow="overflow" horzOverflow="overflow" vert="horz" wrap="square" lIns="91440" tIns="45720" rIns="91440" bIns="45720" numCol="1" spcCol="0" rtlCol="0" fromWordArt="0" anchor="ctr" anchorCtr="0" forceAA="0" compatLnSpc="1">
+                        <a:prstTxWarp prst="textNoShape">
+                          <a:avLst/>
+                        </a:prstTxWarp>
+                        <a:noAutofit/>
+                      </wps:bodyPr>
+                    </wps:wsp>
+                  </a:graphicData>
+                </a:graphic>
+                <wp14:sizeRelH relativeFrom="margin">
+                  <wp14:pctWidth>0</wp14:pctWidth>
+                </wp14:sizeRelH>
+                <wp14:sizeRelV relativeFrom="margin">
+                  <wp14:pctHeight>0</wp14:pctHeight>
+                </wp14:sizeRelV>
+              </wp:anchor>
+            </w:drawing>
+          </mc:Choice>
+          <mc:Fallback>
+            <w:pict>
+              <v:rect w14:anchorId="53958BAB" id="Rectangle 29" o:spid="_x0000_s1026" style="position:absolute;margin-left:311.1pt;margin-top:75.8pt;width:68.1pt;height:26.1pt;z-index:251669504;visibility:visible;mso-wrap-style:square;mso-width-percent:0;mso-height-percent:0;mso-wrap-distance-left:9pt;mso-wrap-distance-top:0;mso-wrap-distance-right:9pt;mso-wrap-distance-bottom:0;mso-position-horizontal:absolute;mso-position-horizontal-relative:text;mso-position-vertical:absolute;mso-position-vertical-relative:text;mso-width-percent:0;mso-height-percent:0;mso-width-relative:margin;mso-height-relative:margin;v-text-anchor:middle" o:gfxdata="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" filled="f" strokecolor="red" strokeweight="3pt"/>
+            </w:pict>
+          </mc:Fallback>
+        </mc:AlternateContent>
+      </w:r>
+      <w:r>
+        <w:rPr>
+          <w:noProof/>
+        </w:rPr>
+        <w:drawing>
+          <wp:inline distT="0" distB="0" distL="0" distR="0" wp14:anchorId="46F93198" wp14:editId="26662F59">
+            <wp:extent cx="4825766" cy="1341120"/>
+            <wp:effectExtent l="0" t="0" r="0" b="0"/>
+            <wp:docPr id="28" name="Picture 28"/>
+            <wp:cNvGraphicFramePr>
+              <a:graphicFrameLocks xmlns:a="http://schemas.openxmlformats.org/drawingml/2006/main" noChangeAspect="1"/>
+            </wp:cNvGraphicFramePr>
+            <a:graphic xmlns:a="http://schemas.openxmlformats.org/drawingml/2006/main">
+              <a:graphicData uri="http://schemas.openxmlformats.org/drawingml/2006/picture">
+                <pic:pic xmlns:pic="http://schemas.openxmlformats.org/drawingml/2006/picture">
+                  <pic:nvPicPr>
+                    <pic:cNvPr id="1" name=""/>
+                    <pic:cNvPicPr/>
+                  </pic:nvPicPr>
+                  <pic:blipFill rotWithShape="1">
+                    <a:blip r:embed="rId13"/>
+                    <a:srcRect l="30731" t="48341"/>
+                    <a:stretch/>
+                  </pic:blipFill>
+                  <pic:spPr bwMode="auto">
+                    <a:xfrm>
+                      <a:off x="0" y="0"/>
+                      <a:ext cx="4843288" cy="1345990"/>
+                    </a:xfrm>
+                    <a:prstGeom prst="rect">
+                      <a:avLst/>
+                    </a:prstGeom>
+                    <a:ln>
+                      <a:noFill/>
+                    </a:ln>
+                    <a:extLst>
+                      <a:ext uri="{53640926-AAD7-44D8-BBD7-CCE9431645EC}">
+                        <a14:shadowObscured xmlns:a14="http://schemas.microsoft.com/office/drawing/2010/main"/>
+                      </a:ext>
+                    </a:extLst>
+                  </pic:spPr>
+                </pic:pic>
+              </a:graphicData>
+            </a:graphic>
+          </wp:inline>
+        </w:drawing>
+      </w:r>
     </w:p>
     <w:p>
       <w:pPr>
         <w:pStyle w:val="Heading4"/>
       </w:pPr>
       <w:r>
+        <w:lastRenderedPageBreak/>
         <w:t>TX Power:</w:t>
       </w:r>
     </w:p>
@@ -885,7 +1017,6 @@
         <w:rPr>
           <w:noProof/>
         </w:rPr>
-        <w:lastRenderedPageBreak/>
         <w:t xml:space="preserve"> </w:t>
       </w:r>
       <w:r>
@@ -967,7 +1098,7 @@
         </w:rPr>
         <w:t xml:space="preserve">Table from: </w:t>
       </w:r>
-      <w:hyperlink r:id="rId13" w:history="1">
+      <w:hyperlink r:id="rId14" w:history="1">
         <w:r>
           <w:rPr>
             <w:rStyle w:val="Hyperlink"/>
@@ -987,7 +1118,7 @@
           <w:noProof/>
         </w:rPr>
         <w:drawing>
-          <wp:inline distT="0" distB="0" distL="0" distR="0" wp14:anchorId="57DCB180" wp14:editId="285347B4">
+          <wp:inline distT="0" distB="0" distL="0" distR="0" wp14:anchorId="57DCB180" wp14:editId="647119F1">
             <wp:extent cx="5943600" cy="3229610"/>
             <wp:effectExtent l="0" t="0" r="0" b="8890"/>
             <wp:docPr id="14" name="Picture 14"/>
@@ -1002,7 +1133,7 @@
                     <pic:cNvPicPr/>
                   </pic:nvPicPr>
                   <pic:blipFill>
-                    <a:blip r:embed="rId14"/>
+                    <a:blip r:embed="rId15"/>
                     <a:stretch>
                       <a:fillRect/>
                     </a:stretch>
@@ -1033,13 +1164,7 @@
     </w:p>
     <w:p>
       <w:r>
-        <w:t xml:space="preserve">The interval field specifies how often the beacon transmits its signal. The recommended interval by </w:t>
-      </w:r>
-      <w:r>
-        <w:t>Apple</w:t>
-      </w:r>
-      <w:r>
-        <w:t xml:space="preserve"> for Bluetooth beacons is 100ms. Faster intervals will decrease battery life </w:t>
+        <w:t xml:space="preserve">The interval field specifies how often the beacon transmits its signal. The recommended interval by Apple for Bluetooth beacons is 100ms. Faster intervals will decrease battery life </w:t>
       </w:r>
       <w:r>
         <w:t>faster whereas slower intervals will increase battery life.</w:t>
@@ -1049,7 +1174,7 @@
       <w:r>
         <w:t xml:space="preserve">Table from: </w:t>
       </w:r>
-      <w:hyperlink r:id="rId15" w:history="1">
+      <w:hyperlink r:id="rId16" w:history="1">
         <w:r>
           <w:rPr>
             <w:rStyle w:val="Hyperlink"/>
@@ -1066,8 +1191,9 @@
         <w:rPr>
           <w:noProof/>
         </w:rPr>
+        <w:lastRenderedPageBreak/>
         <w:drawing>
-          <wp:inline distT="0" distB="0" distL="0" distR="0" wp14:anchorId="79553A13" wp14:editId="069F2587">
+          <wp:inline distT="0" distB="0" distL="0" distR="0" wp14:anchorId="79553A13" wp14:editId="56DCDF9E">
             <wp:extent cx="3027710" cy="1341120"/>
             <wp:effectExtent l="0" t="0" r="1270" b="0"/>
             <wp:docPr id="16" name="Picture 16"/>
@@ -1082,7 +1208,7 @@
                     <pic:cNvPicPr/>
                   </pic:nvPicPr>
                   <pic:blipFill>
-                    <a:blip r:embed="rId16"/>
+                    <a:blip r:embed="rId17"/>
                     <a:stretch>
                       <a:fillRect/>
                     </a:stretch>
@@ -1111,13 +1237,18 @@
         <w:pStyle w:val="Heading4"/>
       </w:pPr>
       <w:r>
-        <w:lastRenderedPageBreak/>
         <w:t>UUID:</w:t>
       </w:r>
     </w:p>
     <w:p>
       <w:r>
-        <w:t xml:space="preserve">The iBeacon UUID is the field that is used to link businesses to their beacons. The value in this field should be unique to each business and needs to match the value entered for the business through the App Administrator account in the </w:t>
+        <w:t>The iBeacon UUID is the field that is used to link businesses to their beacons.</w:t>
+      </w:r>
+      <w:r>
+        <w:t xml:space="preserve"> The UUID is the same as the region, all beacons with the same UUID are in the same region.</w:t>
+      </w:r>
+      <w:r>
+        <w:t xml:space="preserve"> The value in this field should be unique to each business and needs to match the value entered for the business through the App Administrator account in the </w:t>
       </w:r>
       <w:proofErr w:type="spellStart"/>
       <w:r>
@@ -1127,22 +1258,28 @@
       <w:r>
         <w:t xml:space="preserve"> App.</w:t>
       </w:r>
-      <w:bookmarkStart w:id="0" w:name="_GoBack"/>
-      <w:bookmarkEnd w:id="0"/>
-    </w:p>
-    <w:p>
-      <w:pPr>
-        <w:rPr>
-          <w:sz w:val="26"/>
-          <w:szCs w:val="26"/>
-        </w:rPr>
-      </w:pPr>
+      <w:r>
+        <w:t xml:space="preserve"> It is recommended to generate each UUID randomly, resources like </w:t>
+      </w:r>
+      <w:hyperlink r:id="rId18" w:history="1">
+        <w:r>
+          <w:rPr>
+            <w:rStyle w:val="Hyperlink"/>
+          </w:rPr>
+          <w:t>https://openuuid.net/</w:t>
+        </w:r>
+      </w:hyperlink>
+      <w:r>
+        <w:t xml:space="preserve"> can help with this.</w:t>
+      </w:r>
+    </w:p>
+    <w:p>
       <w:r>
         <w:rPr>
           <w:noProof/>
         </w:rPr>
         <w:drawing>
-          <wp:inline distT="0" distB="0" distL="0" distR="0" wp14:anchorId="2DFE46D1" wp14:editId="00BB2235">
+          <wp:inline distT="0" distB="0" distL="0" distR="0" wp14:anchorId="2DFE46D1" wp14:editId="7F1D1A3C">
             <wp:extent cx="2987040" cy="739140"/>
             <wp:effectExtent l="0" t="0" r="3810" b="3810"/>
             <wp:docPr id="17" name="Picture 17"/>
@@ -1184,6 +1321,82 @@
           </wp:inline>
         </w:drawing>
       </w:r>
+    </w:p>
+    <w:p>
+      <w:pPr>
+        <w:pStyle w:val="Heading4"/>
+      </w:pPr>
+      <w:r>
+        <w:t>Major/Minor:</w:t>
+      </w:r>
+    </w:p>
+    <w:p>
+      <w:pPr>
+        <w:rPr>
+          <w:noProof/>
+        </w:rPr>
+      </w:pPr>
+      <w:r>
+        <w:rPr>
+          <w:noProof/>
+        </w:rPr>
+        <w:t>The Major and Minor fields for a beacon are used for unique identiciation within a region. These fields do not need to be set as the SuperPoints application does not use them.</w:t>
+      </w:r>
+    </w:p>
+    <w:p>
+      <w:pPr>
+        <w:rPr>
+          <w:sz w:val="26"/>
+          <w:szCs w:val="26"/>
+        </w:rPr>
+      </w:pPr>
+      <w:r>
+        <w:rPr>
+          <w:noProof/>
+        </w:rPr>
+        <w:drawing>
+          <wp:inline distT="0" distB="0" distL="0" distR="0" wp14:anchorId="51C99F3B" wp14:editId="4518CEF0">
+            <wp:extent cx="2735580" cy="746760"/>
+            <wp:effectExtent l="0" t="0" r="7620" b="0"/>
+            <wp:docPr id="15" name="Picture 15"/>
+            <wp:cNvGraphicFramePr>
+              <a:graphicFrameLocks xmlns:a="http://schemas.openxmlformats.org/drawingml/2006/main" noChangeAspect="1"/>
+            </wp:cNvGraphicFramePr>
+            <a:graphic xmlns:a="http://schemas.openxmlformats.org/drawingml/2006/main">
+              <a:graphicData uri="http://schemas.openxmlformats.org/drawingml/2006/picture">
+                <pic:pic xmlns:pic="http://schemas.openxmlformats.org/drawingml/2006/picture">
+                  <pic:nvPicPr>
+                    <pic:cNvPr id="1" name=""/>
+                    <pic:cNvPicPr/>
+                  </pic:nvPicPr>
+                  <pic:blipFill rotWithShape="1">
+                    <a:blip r:embed="rId12"/>
+                    <a:srcRect l="3077" t="41323" r="50897" b="35798"/>
+                    <a:stretch/>
+                  </pic:blipFill>
+                  <pic:spPr bwMode="auto">
+                    <a:xfrm>
+                      <a:off x="0" y="0"/>
+                      <a:ext cx="2735580" cy="746760"/>
+                    </a:xfrm>
+                    <a:prstGeom prst="rect">
+                      <a:avLst/>
+                    </a:prstGeom>
+                    <a:ln>
+                      <a:noFill/>
+                    </a:ln>
+                    <a:extLst>
+                      <a:ext uri="{53640926-AAD7-44D8-BBD7-CCE9431645EC}">
+                        <a14:shadowObscured xmlns:a14="http://schemas.microsoft.com/office/drawing/2010/main"/>
+                      </a:ext>
+                    </a:extLst>
+                  </pic:spPr>
+                </pic:pic>
+              </a:graphicData>
+            </a:graphic>
+          </wp:inline>
+        </w:drawing>
+      </w:r>
       <w:r>
         <w:br w:type="page"/>
       </w:r>
@@ -1199,11 +1412,24 @@
     </w:p>
     <w:p>
       <w:r>
+        <w:t xml:space="preserve">Locations are used to group beacons together to make them easier to manage. The location grouping through Kontakt.io has no effect on the </w:t>
+      </w:r>
+      <w:proofErr w:type="spellStart"/>
+      <w:r>
+        <w:t>SuperPoints</w:t>
+      </w:r>
+      <w:proofErr w:type="spellEnd"/>
+      <w:r>
+        <w:t xml:space="preserve"> app or the associated database, it is only for managing beacons through Kontakt.io.</w:t>
+      </w:r>
+    </w:p>
+    <w:p>
+      <w:r>
         <w:rPr>
           <w:noProof/>
         </w:rPr>
         <w:drawing>
-          <wp:inline distT="0" distB="0" distL="0" distR="0" wp14:anchorId="24ECE952" wp14:editId="2BB2CAFC">
+          <wp:inline distT="0" distB="0" distL="0" distR="0" wp14:anchorId="24ECE952" wp14:editId="169AFE25">
             <wp:extent cx="5943600" cy="2928620"/>
             <wp:effectExtent l="0" t="0" r="0" b="5080"/>
             <wp:docPr id="2" name="Picture 2"/>
@@ -1218,7 +1444,7 @@
                     <pic:cNvPicPr/>
                   </pic:nvPicPr>
                   <pic:blipFill>
-                    <a:blip r:embed="rId17"/>
+                    <a:blip r:embed="rId19"/>
                     <a:stretch>
                       <a:fillRect/>
                     </a:stretch>
@@ -1248,12 +1474,1135 @@
       </w:r>
     </w:p>
     <w:p>
+      <w:r>
+        <w:t xml:space="preserve">Adding a location is done from the location tab </w:t>
+      </w:r>
+      <w:r>
+        <w:t>by clicking on the ‘Create Location’ or Add Location’ buttons.</w:t>
+      </w:r>
+    </w:p>
+    <w:p>
+      <w:r>
+        <w:rPr>
+          <w:noProof/>
+        </w:rPr>
+        <mc:AlternateContent>
+          <mc:Choice Requires="wps">
+            <w:drawing>
+              <wp:anchor distT="0" distB="0" distL="114300" distR="114300" simplePos="0" relativeHeight="251667456" behindDoc="0" locked="0" layoutInCell="1" allowOverlap="1" wp14:anchorId="79E9E89F" wp14:editId="23AEF04F">
+                <wp:simplePos x="0" y="0"/>
+                <wp:positionH relativeFrom="column">
+                  <wp:posOffset>1939290</wp:posOffset>
+                </wp:positionH>
+                <wp:positionV relativeFrom="paragraph">
+                  <wp:posOffset>179705</wp:posOffset>
+                </wp:positionV>
+                <wp:extent cx="765810" cy="358140"/>
+                <wp:effectExtent l="19050" t="19050" r="15240" b="22860"/>
+                <wp:wrapNone/>
+                <wp:docPr id="22" name="Rectangle 22"/>
+                <wp:cNvGraphicFramePr/>
+                <a:graphic xmlns:a="http://schemas.openxmlformats.org/drawingml/2006/main">
+                  <a:graphicData uri="http://schemas.microsoft.com/office/word/2010/wordprocessingShape">
+                    <wps:wsp>
+                      <wps:cNvSpPr/>
+                      <wps:spPr>
+                        <a:xfrm>
+                          <a:off x="0" y="0"/>
+                          <a:ext cx="765810" cy="358140"/>
+                        </a:xfrm>
+                        <a:prstGeom prst="rect">
+                          <a:avLst/>
+                        </a:prstGeom>
+                        <a:noFill/>
+                        <a:ln w="38100">
+                          <a:solidFill>
+                            <a:srgbClr val="FF0000"/>
+                          </a:solidFill>
+                        </a:ln>
+                      </wps:spPr>
+                      <wps:style>
+                        <a:lnRef idx="2">
+                          <a:schemeClr val="accent1">
+                            <a:shade val="50000"/>
+                          </a:schemeClr>
+                        </a:lnRef>
+                        <a:fillRef idx="1">
+                          <a:schemeClr val="accent1"/>
+                        </a:fillRef>
+                        <a:effectRef idx="0">
+                          <a:schemeClr val="accent1"/>
+                        </a:effectRef>
+                        <a:fontRef idx="minor">
+                          <a:schemeClr val="lt1"/>
+                        </a:fontRef>
+                      </wps:style>
+                      <wps:bodyPr rot="0" spcFirstLastPara="0" vertOverflow="overflow" horzOverflow="overflow" vert="horz" wrap="square" lIns="91440" tIns="45720" rIns="91440" bIns="45720" numCol="1" spcCol="0" rtlCol="0" fromWordArt="0" anchor="ctr" anchorCtr="0" forceAA="0" compatLnSpc="1">
+                        <a:prstTxWarp prst="textNoShape">
+                          <a:avLst/>
+                        </a:prstTxWarp>
+                        <a:noAutofit/>
+                      </wps:bodyPr>
+                    </wps:wsp>
+                  </a:graphicData>
+                </a:graphic>
+                <wp14:sizeRelH relativeFrom="margin">
+                  <wp14:pctWidth>0</wp14:pctWidth>
+                </wp14:sizeRelH>
+                <wp14:sizeRelV relativeFrom="margin">
+                  <wp14:pctHeight>0</wp14:pctHeight>
+                </wp14:sizeRelV>
+              </wp:anchor>
+            </w:drawing>
+          </mc:Choice>
+          <mc:Fallback>
+            <w:pict>
+              <v:rect w14:anchorId="0B9A48A7" id="Rectangle 22" o:spid="_x0000_s1026" style="position:absolute;margin-left:152.7pt;margin-top:14.15pt;width:60.3pt;height:28.2pt;z-index:251667456;visibility:visible;mso-wrap-style:square;mso-width-percent:0;mso-height-percent:0;mso-wrap-distance-left:9pt;mso-wrap-distance-top:0;mso-wrap-distance-right:9pt;mso-wrap-distance-bottom:0;mso-position-horizontal:absolute;mso-position-horizontal-relative:text;mso-position-vertical:absolute;mso-position-vertical-relative:text;mso-width-percent:0;mso-height-percent:0;mso-width-relative:margin;mso-height-relative:margin;v-text-anchor:middle" o:gfxdata="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" filled="f" strokecolor="red" strokeweight="3pt"/>
+            </w:pict>
+          </mc:Fallback>
+        </mc:AlternateContent>
+      </w:r>
+      <w:r>
+        <w:rPr>
+          <w:noProof/>
+        </w:rPr>
+        <w:drawing>
+          <wp:inline distT="0" distB="0" distL="0" distR="0" wp14:anchorId="6279DD13" wp14:editId="6792CA62">
+            <wp:extent cx="2903220" cy="1394460"/>
+            <wp:effectExtent l="0" t="0" r="0" b="0"/>
+            <wp:docPr id="21" name="Picture 21"/>
+            <wp:cNvGraphicFramePr>
+              <a:graphicFrameLocks xmlns:a="http://schemas.openxmlformats.org/drawingml/2006/main" noChangeAspect="1"/>
+            </wp:cNvGraphicFramePr>
+            <a:graphic xmlns:a="http://schemas.openxmlformats.org/drawingml/2006/main">
+              <a:graphicData uri="http://schemas.openxmlformats.org/drawingml/2006/picture">
+                <pic:pic xmlns:pic="http://schemas.openxmlformats.org/drawingml/2006/picture">
+                  <pic:nvPicPr>
+                    <pic:cNvPr id="1" name=""/>
+                    <pic:cNvPicPr/>
+                  </pic:nvPicPr>
+                  <pic:blipFill rotWithShape="1">
+                    <a:blip r:embed="rId19"/>
+                    <a:srcRect r="51154" b="52385"/>
+                    <a:stretch/>
+                  </pic:blipFill>
+                  <pic:spPr bwMode="auto">
+                    <a:xfrm>
+                      <a:off x="0" y="0"/>
+                      <a:ext cx="2903220" cy="1394460"/>
+                    </a:xfrm>
+                    <a:prstGeom prst="rect">
+                      <a:avLst/>
+                    </a:prstGeom>
+                    <a:ln>
+                      <a:noFill/>
+                    </a:ln>
+                    <a:extLst>
+                      <a:ext uri="{53640926-AAD7-44D8-BBD7-CCE9431645EC}">
+                        <a14:shadowObscured xmlns:a14="http://schemas.microsoft.com/office/drawing/2010/main"/>
+                      </a:ext>
+                    </a:extLst>
+                  </pic:spPr>
+                </pic:pic>
+              </a:graphicData>
+            </a:graphic>
+          </wp:inline>
+        </w:drawing>
+      </w:r>
+    </w:p>
+    <w:p>
+      <w:r>
+        <w:rPr>
+          <w:noProof/>
+        </w:rPr>
+        <mc:AlternateContent>
+          <mc:Choice Requires="wps">
+            <w:drawing>
+              <wp:anchor distT="0" distB="0" distL="114300" distR="114300" simplePos="0" relativeHeight="251665408" behindDoc="0" locked="0" layoutInCell="1" allowOverlap="1" wp14:anchorId="29023EFB" wp14:editId="61D013A8">
+                <wp:simplePos x="0" y="0"/>
+                <wp:positionH relativeFrom="column">
+                  <wp:posOffset>1322070</wp:posOffset>
+                </wp:positionH>
+                <wp:positionV relativeFrom="paragraph">
+                  <wp:posOffset>1062990</wp:posOffset>
+                </wp:positionV>
+                <wp:extent cx="826770" cy="285750"/>
+                <wp:effectExtent l="19050" t="19050" r="11430" b="19050"/>
+                <wp:wrapNone/>
+                <wp:docPr id="20" name="Rectangle 20"/>
+                <wp:cNvGraphicFramePr/>
+                <a:graphic xmlns:a="http://schemas.openxmlformats.org/drawingml/2006/main">
+                  <a:graphicData uri="http://schemas.microsoft.com/office/word/2010/wordprocessingShape">
+                    <wps:wsp>
+                      <wps:cNvSpPr/>
+                      <wps:spPr>
+                        <a:xfrm>
+                          <a:off x="0" y="0"/>
+                          <a:ext cx="826770" cy="285750"/>
+                        </a:xfrm>
+                        <a:prstGeom prst="rect">
+                          <a:avLst/>
+                        </a:prstGeom>
+                        <a:noFill/>
+                        <a:ln w="38100">
+                          <a:solidFill>
+                            <a:srgbClr val="FF0000"/>
+                          </a:solidFill>
+                        </a:ln>
+                      </wps:spPr>
+                      <wps:style>
+                        <a:lnRef idx="2">
+                          <a:schemeClr val="accent1">
+                            <a:shade val="50000"/>
+                          </a:schemeClr>
+                        </a:lnRef>
+                        <a:fillRef idx="1">
+                          <a:schemeClr val="accent1"/>
+                        </a:fillRef>
+                        <a:effectRef idx="0">
+                          <a:schemeClr val="accent1"/>
+                        </a:effectRef>
+                        <a:fontRef idx="minor">
+                          <a:schemeClr val="lt1"/>
+                        </a:fontRef>
+                      </wps:style>
+                      <wps:bodyPr rot="0" spcFirstLastPara="0" vertOverflow="overflow" horzOverflow="overflow" vert="horz" wrap="square" lIns="91440" tIns="45720" rIns="91440" bIns="45720" numCol="1" spcCol="0" rtlCol="0" fromWordArt="0" anchor="ctr" anchorCtr="0" forceAA="0" compatLnSpc="1">
+                        <a:prstTxWarp prst="textNoShape">
+                          <a:avLst/>
+                        </a:prstTxWarp>
+                        <a:noAutofit/>
+                      </wps:bodyPr>
+                    </wps:wsp>
+                  </a:graphicData>
+                </a:graphic>
+                <wp14:sizeRelH relativeFrom="margin">
+                  <wp14:pctWidth>0</wp14:pctWidth>
+                </wp14:sizeRelH>
+                <wp14:sizeRelV relativeFrom="margin">
+                  <wp14:pctHeight>0</wp14:pctHeight>
+                </wp14:sizeRelV>
+              </wp:anchor>
+            </w:drawing>
+          </mc:Choice>
+          <mc:Fallback>
+            <w:pict>
+              <v:rect w14:anchorId="60C050E4" id="Rectangle 20" o:spid="_x0000_s1026" style="position:absolute;margin-left:104.1pt;margin-top:83.7pt;width:65.1pt;height:22.5pt;z-index:251665408;visibility:visible;mso-wrap-style:square;mso-width-percent:0;mso-height-percent:0;mso-wrap-distance-left:9pt;mso-wrap-distance-top:0;mso-wrap-distance-right:9pt;mso-wrap-distance-bottom:0;mso-position-horizontal:absolute;mso-position-horizontal-relative:text;mso-position-vertical:absolute;mso-position-vertical-relative:text;mso-width-percent:0;mso-height-percent:0;mso-width-relative:margin;mso-height-relative:margin;v-text-anchor:middle" o:gfxdata="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" filled="f" strokecolor="red" strokeweight="3pt"/>
+            </w:pict>
+          </mc:Fallback>
+        </mc:AlternateContent>
+      </w:r>
+      <w:r>
+        <w:rPr>
+          <w:noProof/>
+        </w:rPr>
+        <w:drawing>
+          <wp:inline distT="0" distB="0" distL="0" distR="0" wp14:anchorId="3A77F725" wp14:editId="65263115">
+            <wp:extent cx="3139440" cy="1805940"/>
+            <wp:effectExtent l="0" t="0" r="3810" b="3810"/>
+            <wp:docPr id="19" name="Picture 19"/>
+            <wp:cNvGraphicFramePr>
+              <a:graphicFrameLocks xmlns:a="http://schemas.openxmlformats.org/drawingml/2006/main" noChangeAspect="1"/>
+            </wp:cNvGraphicFramePr>
+            <a:graphic xmlns:a="http://schemas.openxmlformats.org/drawingml/2006/main">
+              <a:graphicData uri="http://schemas.openxmlformats.org/drawingml/2006/picture">
+                <pic:pic xmlns:pic="http://schemas.openxmlformats.org/drawingml/2006/picture">
+                  <pic:nvPicPr>
+                    <pic:cNvPr id="1" name=""/>
+                    <pic:cNvPicPr/>
+                  </pic:nvPicPr>
+                  <pic:blipFill rotWithShape="1">
+                    <a:blip r:embed="rId20"/>
+                    <a:srcRect r="47179" b="38066"/>
+                    <a:stretch/>
+                  </pic:blipFill>
+                  <pic:spPr bwMode="auto">
+                    <a:xfrm>
+                      <a:off x="0" y="0"/>
+                      <a:ext cx="3139440" cy="1805940"/>
+                    </a:xfrm>
+                    <a:prstGeom prst="rect">
+                      <a:avLst/>
+                    </a:prstGeom>
+                    <a:ln>
+                      <a:noFill/>
+                    </a:ln>
+                    <a:extLst>
+                      <a:ext uri="{53640926-AAD7-44D8-BBD7-CCE9431645EC}">
+                        <a14:shadowObscured xmlns:a14="http://schemas.microsoft.com/office/drawing/2010/main"/>
+                      </a:ext>
+                    </a:extLst>
+                  </pic:spPr>
+                </pic:pic>
+              </a:graphicData>
+            </a:graphic>
+          </wp:inline>
+        </w:drawing>
+      </w:r>
+    </w:p>
+    <w:p>
+      <w:r>
+        <w:lastRenderedPageBreak/>
+        <w:t xml:space="preserve">When adding a location, a Name and an Address are required, and description can be optionally entered. Once entered click on the ‘Next Step’ button to create the location. </w:t>
+      </w:r>
+    </w:p>
+    <w:p>
+      <w:r>
+        <w:rPr>
+          <w:noProof/>
+        </w:rPr>
+        <w:drawing>
+          <wp:inline distT="0" distB="0" distL="0" distR="0" wp14:anchorId="1668ABE9" wp14:editId="722D49CA">
+            <wp:extent cx="5943600" cy="3016250"/>
+            <wp:effectExtent l="0" t="0" r="0" b="0"/>
+            <wp:docPr id="23" name="Picture 23"/>
+            <wp:cNvGraphicFramePr>
+              <a:graphicFrameLocks xmlns:a="http://schemas.openxmlformats.org/drawingml/2006/main" noChangeAspect="1"/>
+            </wp:cNvGraphicFramePr>
+            <a:graphic xmlns:a="http://schemas.openxmlformats.org/drawingml/2006/main">
+              <a:graphicData uri="http://schemas.openxmlformats.org/drawingml/2006/picture">
+                <pic:pic xmlns:pic="http://schemas.openxmlformats.org/drawingml/2006/picture">
+                  <pic:nvPicPr>
+                    <pic:cNvPr id="1" name=""/>
+                    <pic:cNvPicPr/>
+                  </pic:nvPicPr>
+                  <pic:blipFill>
+                    <a:blip r:embed="rId21"/>
+                    <a:stretch>
+                      <a:fillRect/>
+                    </a:stretch>
+                  </pic:blipFill>
+                  <pic:spPr>
+                    <a:xfrm>
+                      <a:off x="0" y="0"/>
+                      <a:ext cx="5943600" cy="3016250"/>
+                    </a:xfrm>
+                    <a:prstGeom prst="rect">
+                      <a:avLst/>
+                    </a:prstGeom>
+                  </pic:spPr>
+                </pic:pic>
+              </a:graphicData>
+            </a:graphic>
+          </wp:inline>
+        </w:drawing>
+      </w:r>
+    </w:p>
+    <w:p>
+      <w:pPr>
+        <w:pStyle w:val="Heading3"/>
+      </w:pPr>
+      <w:r>
+        <w:t>Deleting a Location:</w:t>
+      </w:r>
+    </w:p>
+    <w:p>
+      <w:r>
+        <w:t>Locations can be deleted from the location menu by clicking on the ‘Garbage Can’ icon that shows up when you hover your m</w:t>
+      </w:r>
+      <w:r>
+        <w:t>ouse over a row and then confirming at the confirmation message.</w:t>
+      </w:r>
+    </w:p>
+    <w:p>
+      <w:r>
+        <w:rPr>
+          <w:noProof/>
+        </w:rPr>
+        <w:drawing>
+          <wp:inline distT="0" distB="0" distL="0" distR="0" wp14:anchorId="01077558" wp14:editId="36D91779">
+            <wp:extent cx="2087880" cy="1242060"/>
+            <wp:effectExtent l="0" t="0" r="7620" b="0"/>
+            <wp:docPr id="27" name="Picture 27"/>
+            <wp:cNvGraphicFramePr>
+              <a:graphicFrameLocks xmlns:a="http://schemas.openxmlformats.org/drawingml/2006/main" noChangeAspect="1"/>
+            </wp:cNvGraphicFramePr>
+            <a:graphic xmlns:a="http://schemas.openxmlformats.org/drawingml/2006/main">
+              <a:graphicData uri="http://schemas.openxmlformats.org/drawingml/2006/picture">
+                <pic:pic xmlns:pic="http://schemas.openxmlformats.org/drawingml/2006/picture">
+                  <pic:nvPicPr>
+                    <pic:cNvPr id="1" name=""/>
+                    <pic:cNvPicPr/>
+                  </pic:nvPicPr>
+                  <pic:blipFill rotWithShape="1">
+                    <a:blip r:embed="rId22"/>
+                    <a:srcRect l="14744" t="21197" r="50128" b="41653"/>
+                    <a:stretch/>
+                  </pic:blipFill>
+                  <pic:spPr bwMode="auto">
+                    <a:xfrm>
+                      <a:off x="0" y="0"/>
+                      <a:ext cx="2087880" cy="1242060"/>
+                    </a:xfrm>
+                    <a:prstGeom prst="rect">
+                      <a:avLst/>
+                    </a:prstGeom>
+                    <a:ln>
+                      <a:noFill/>
+                    </a:ln>
+                    <a:extLst>
+                      <a:ext uri="{53640926-AAD7-44D8-BBD7-CCE9431645EC}">
+                        <a14:shadowObscured xmlns:a14="http://schemas.microsoft.com/office/drawing/2010/main"/>
+                      </a:ext>
+                    </a:extLst>
+                  </pic:spPr>
+                </pic:pic>
+              </a:graphicData>
+            </a:graphic>
+          </wp:inline>
+        </w:drawing>
+      </w:r>
+    </w:p>
+    <w:p>
+      <w:pPr>
+        <w:pStyle w:val="Heading3"/>
+      </w:pPr>
+      <w:r>
+        <w:t>Adding/Removing Beacons to a Location:</w:t>
+      </w:r>
+    </w:p>
+    <w:p>
+      <w:r>
+        <w:t>Adding and removing beacons from a location can be done from the Beacon page. By selecting beacons (through the check boxes) the beacons can be assigned or removed from locations through the menu.</w:t>
+      </w:r>
+    </w:p>
+    <w:p>
+      <w:r>
+        <w:rPr>
+          <w:noProof/>
+        </w:rPr>
+        <w:drawing>
+          <wp:inline distT="0" distB="0" distL="0" distR="0" wp14:anchorId="5DD4450D" wp14:editId="38EC72AD">
+            <wp:extent cx="5943600" cy="1814830"/>
+            <wp:effectExtent l="0" t="0" r="0" b="0"/>
+            <wp:docPr id="24" name="Picture 24"/>
+            <wp:cNvGraphicFramePr>
+              <a:graphicFrameLocks xmlns:a="http://schemas.openxmlformats.org/drawingml/2006/main" noChangeAspect="1"/>
+            </wp:cNvGraphicFramePr>
+            <a:graphic xmlns:a="http://schemas.openxmlformats.org/drawingml/2006/main">
+              <a:graphicData uri="http://schemas.openxmlformats.org/drawingml/2006/picture">
+                <pic:pic xmlns:pic="http://schemas.openxmlformats.org/drawingml/2006/picture">
+                  <pic:nvPicPr>
+                    <pic:cNvPr id="1" name=""/>
+                    <pic:cNvPicPr/>
+                  </pic:nvPicPr>
+                  <pic:blipFill>
+                    <a:blip r:embed="rId23"/>
+                    <a:stretch>
+                      <a:fillRect/>
+                    </a:stretch>
+                  </pic:blipFill>
+                  <pic:spPr>
+                    <a:xfrm>
+                      <a:off x="0" y="0"/>
+                      <a:ext cx="5943600" cy="1814830"/>
+                    </a:xfrm>
+                    <a:prstGeom prst="rect">
+                      <a:avLst/>
+                    </a:prstGeom>
+                  </pic:spPr>
+                </pic:pic>
+              </a:graphicData>
+            </a:graphic>
+          </wp:inline>
+        </w:drawing>
+      </w:r>
+    </w:p>
+    <w:p>
+      <w:r>
+        <w:lastRenderedPageBreak/>
+        <w:t>Upon clicking ‘Assign to Location’ or ‘Remove from Location’ confirmation prompts will appear detailing which location to assign to or confirming you would like to remove from its location.</w:t>
+      </w:r>
+    </w:p>
+    <w:p>
+      <w:r>
+        <w:rPr>
+          <w:noProof/>
+        </w:rPr>
+        <w:drawing>
+          <wp:inline distT="0" distB="0" distL="0" distR="0" wp14:anchorId="26E57E87" wp14:editId="5717CC23">
+            <wp:extent cx="3314700" cy="1104900"/>
+            <wp:effectExtent l="0" t="0" r="0" b="0"/>
+            <wp:docPr id="25" name="Picture 25"/>
+            <wp:cNvGraphicFramePr>
+              <a:graphicFrameLocks xmlns:a="http://schemas.openxmlformats.org/drawingml/2006/main" noChangeAspect="1"/>
+            </wp:cNvGraphicFramePr>
+            <a:graphic xmlns:a="http://schemas.openxmlformats.org/drawingml/2006/main">
+              <a:graphicData uri="http://schemas.openxmlformats.org/drawingml/2006/picture">
+                <pic:pic xmlns:pic="http://schemas.openxmlformats.org/drawingml/2006/picture">
+                  <pic:nvPicPr>
+                    <pic:cNvPr id="1" name=""/>
+                    <pic:cNvPicPr/>
+                  </pic:nvPicPr>
+                  <pic:blipFill>
+                    <a:blip r:embed="rId24"/>
+                    <a:stretch>
+                      <a:fillRect/>
+                    </a:stretch>
+                  </pic:blipFill>
+                  <pic:spPr>
+                    <a:xfrm>
+                      <a:off x="0" y="0"/>
+                      <a:ext cx="3314700" cy="1104900"/>
+                    </a:xfrm>
+                    <a:prstGeom prst="rect">
+                      <a:avLst/>
+                    </a:prstGeom>
+                  </pic:spPr>
+                </pic:pic>
+              </a:graphicData>
+            </a:graphic>
+          </wp:inline>
+        </w:drawing>
+      </w:r>
+    </w:p>
+    <w:p>
+      <w:r>
+        <w:rPr>
+          <w:noProof/>
+        </w:rPr>
+        <w:drawing>
+          <wp:inline distT="0" distB="0" distL="0" distR="0" wp14:anchorId="564453CE" wp14:editId="233602F7">
+            <wp:extent cx="2719888" cy="1318260"/>
+            <wp:effectExtent l="0" t="0" r="4445" b="0"/>
+            <wp:docPr id="26" name="Picture 26"/>
+            <wp:cNvGraphicFramePr>
+              <a:graphicFrameLocks xmlns:a="http://schemas.openxmlformats.org/drawingml/2006/main" noChangeAspect="1"/>
+            </wp:cNvGraphicFramePr>
+            <a:graphic xmlns:a="http://schemas.openxmlformats.org/drawingml/2006/main">
+              <a:graphicData uri="http://schemas.openxmlformats.org/drawingml/2006/picture">
+                <pic:pic xmlns:pic="http://schemas.openxmlformats.org/drawingml/2006/picture">
+                  <pic:nvPicPr>
+                    <pic:cNvPr id="1" name=""/>
+                    <pic:cNvPicPr/>
+                  </pic:nvPicPr>
+                  <pic:blipFill>
+                    <a:blip r:embed="rId25"/>
+                    <a:stretch>
+                      <a:fillRect/>
+                    </a:stretch>
+                  </pic:blipFill>
+                  <pic:spPr>
+                    <a:xfrm>
+                      <a:off x="0" y="0"/>
+                      <a:ext cx="2737058" cy="1326582"/>
+                    </a:xfrm>
+                    <a:prstGeom prst="rect">
+                      <a:avLst/>
+                    </a:prstGeom>
+                  </pic:spPr>
+                </pic:pic>
+              </a:graphicData>
+            </a:graphic>
+          </wp:inline>
+        </w:drawing>
+      </w:r>
+    </w:p>
+    <w:p/>
+    <w:p>
       <w:pPr>
         <w:pStyle w:val="Heading1"/>
       </w:pPr>
       <w:r>
         <w:t>Kontact.io Mobile App:</w:t>
       </w:r>
+    </w:p>
+    <w:p>
+      <w:r>
+        <w:t>The Kontact.io mobile app is used to sync settings onto beacons. Any changes to settings made through the Kontact.io web portal or the app are not applied onto the beacons until they are synced.</w:t>
+      </w:r>
+      <w:r>
+        <w:rPr>
+          <w:noProof/>
+        </w:rPr>
+        <w:t xml:space="preserve"> </w:t>
+      </w:r>
+    </w:p>
+    <w:p>
+      <w:r>
+        <w:t>Upon opening the app and enabling Bluetooth on your phone, the app will automatically search for nearby beacons. All found beacons will be displayed in the devices tab with small amount of general info.</w:t>
+      </w:r>
+    </w:p>
+    <w:p>
+      <w:r>
+        <w:rPr>
+          <w:noProof/>
+        </w:rPr>
+        <w:t xml:space="preserve"> </w:t>
+      </w:r>
+      <w:r>
+        <w:rPr>
+          <w:noProof/>
+        </w:rPr>
+        <w:drawing>
+          <wp:inline distT="0" distB="0" distL="0" distR="0" wp14:anchorId="4500DD44" wp14:editId="4D354262">
+            <wp:extent cx="1646089" cy="2926080"/>
+            <wp:effectExtent l="0" t="0" r="0" b="7620"/>
+            <wp:docPr id="37" name="Picture 37"/>
+            <wp:cNvGraphicFramePr>
+              <a:graphicFrameLocks xmlns:a="http://schemas.openxmlformats.org/drawingml/2006/main" noChangeAspect="1"/>
+            </wp:cNvGraphicFramePr>
+            <a:graphic xmlns:a="http://schemas.openxmlformats.org/drawingml/2006/main">
+              <a:graphicData uri="http://schemas.openxmlformats.org/drawingml/2006/picture">
+                <pic:pic xmlns:pic="http://schemas.openxmlformats.org/drawingml/2006/picture">
+                  <pic:nvPicPr>
+                    <pic:cNvPr id="0" name="Picture 8"/>
+                    <pic:cNvPicPr>
+                      <a:picLocks noChangeAspect="1" noChangeArrowheads="1"/>
+                    </pic:cNvPicPr>
+                  </pic:nvPicPr>
+                  <pic:blipFill>
+                    <a:blip r:embed="rId26" cstate="print">
+                      <a:extLst>
+                        <a:ext uri="{28A0092B-C50C-407E-A947-70E740481C1C}">
+                          <a14:useLocalDpi xmlns:a14="http://schemas.microsoft.com/office/drawing/2010/main" val="0"/>
+                        </a:ext>
+                      </a:extLst>
+                    </a:blip>
+                    <a:srcRect/>
+                    <a:stretch>
+                      <a:fillRect/>
+                    </a:stretch>
+                  </pic:blipFill>
+                  <pic:spPr bwMode="auto">
+                    <a:xfrm>
+                      <a:off x="0" y="0"/>
+                      <a:ext cx="1649895" cy="2932846"/>
+                    </a:xfrm>
+                    <a:prstGeom prst="rect">
+                      <a:avLst/>
+                    </a:prstGeom>
+                    <a:noFill/>
+                    <a:ln>
+                      <a:noFill/>
+                    </a:ln>
+                  </pic:spPr>
+                </pic:pic>
+              </a:graphicData>
+            </a:graphic>
+          </wp:inline>
+        </w:drawing>
+      </w:r>
+    </w:p>
+    <w:p>
+      <w:pPr>
+        <w:rPr>
+          <w:noProof/>
+        </w:rPr>
+      </w:pPr>
+      <w:r>
+        <w:lastRenderedPageBreak/>
+        <w:t>Tapping on any of the beacons will open the device page. This page allows you to configure the beacon (</w:t>
+      </w:r>
+      <w:r>
+        <w:t>s</w:t>
+      </w:r>
+      <w:r>
+        <w:t xml:space="preserve">ee Kontact.io web section for details on configuring beacons). </w:t>
+      </w:r>
+      <w:r>
+        <w:t>After doing any configuration on the beacon press the save button t</w:t>
+      </w:r>
+      <w:r>
+        <w:t>o sync your changes onto the beacon.</w:t>
+      </w:r>
+      <w:r>
+        <w:rPr>
+          <w:noProof/>
+        </w:rPr>
+        <w:t xml:space="preserve"> </w:t>
+      </w:r>
+    </w:p>
+    <w:p>
+      <w:pPr>
+        <w:rPr>
+          <w:noProof/>
+        </w:rPr>
+      </w:pPr>
+      <w:r>
+        <w:rPr>
+          <w:noProof/>
+        </w:rPr>
+        <mc:AlternateContent>
+          <mc:Choice Requires="wps">
+            <w:drawing>
+              <wp:anchor distT="0" distB="0" distL="114300" distR="114300" simplePos="0" relativeHeight="251673600" behindDoc="0" locked="0" layoutInCell="1" allowOverlap="1" wp14:anchorId="5A14A675" wp14:editId="5B170EA0">
+                <wp:simplePos x="0" y="0"/>
+                <wp:positionH relativeFrom="column">
+                  <wp:posOffset>2625090</wp:posOffset>
+                </wp:positionH>
+                <wp:positionV relativeFrom="paragraph">
+                  <wp:posOffset>2905125</wp:posOffset>
+                </wp:positionV>
+                <wp:extent cx="1089660" cy="212090"/>
+                <wp:effectExtent l="19050" t="19050" r="15240" b="16510"/>
+                <wp:wrapNone/>
+                <wp:docPr id="41" name="Rectangle 41"/>
+                <wp:cNvGraphicFramePr/>
+                <a:graphic xmlns:a="http://schemas.openxmlformats.org/drawingml/2006/main">
+                  <a:graphicData uri="http://schemas.microsoft.com/office/word/2010/wordprocessingShape">
+                    <wps:wsp>
+                      <wps:cNvSpPr/>
+                      <wps:spPr>
+                        <a:xfrm>
+                          <a:off x="0" y="0"/>
+                          <a:ext cx="1089660" cy="212090"/>
+                        </a:xfrm>
+                        <a:prstGeom prst="rect">
+                          <a:avLst/>
+                        </a:prstGeom>
+                        <a:noFill/>
+                        <a:ln w="38100">
+                          <a:solidFill>
+                            <a:srgbClr val="FF0000"/>
+                          </a:solidFill>
+                        </a:ln>
+                      </wps:spPr>
+                      <wps:style>
+                        <a:lnRef idx="2">
+                          <a:schemeClr val="accent1">
+                            <a:shade val="50000"/>
+                          </a:schemeClr>
+                        </a:lnRef>
+                        <a:fillRef idx="1">
+                          <a:schemeClr val="accent1"/>
+                        </a:fillRef>
+                        <a:effectRef idx="0">
+                          <a:schemeClr val="accent1"/>
+                        </a:effectRef>
+                        <a:fontRef idx="minor">
+                          <a:schemeClr val="lt1"/>
+                        </a:fontRef>
+                      </wps:style>
+                      <wps:bodyPr rot="0" spcFirstLastPara="0" vertOverflow="overflow" horzOverflow="overflow" vert="horz" wrap="square" lIns="91440" tIns="45720" rIns="91440" bIns="45720" numCol="1" spcCol="0" rtlCol="0" fromWordArt="0" anchor="ctr" anchorCtr="0" forceAA="0" compatLnSpc="1">
+                        <a:prstTxWarp prst="textNoShape">
+                          <a:avLst/>
+                        </a:prstTxWarp>
+                        <a:noAutofit/>
+                      </wps:bodyPr>
+                    </wps:wsp>
+                  </a:graphicData>
+                </a:graphic>
+                <wp14:sizeRelH relativeFrom="margin">
+                  <wp14:pctWidth>0</wp14:pctWidth>
+                </wp14:sizeRelH>
+                <wp14:sizeRelV relativeFrom="margin">
+                  <wp14:pctHeight>0</wp14:pctHeight>
+                </wp14:sizeRelV>
+              </wp:anchor>
+            </w:drawing>
+          </mc:Choice>
+          <mc:Fallback>
+            <w:pict>
+              <v:rect w14:anchorId="5C18A688" id="Rectangle 41" o:spid="_x0000_s1026" style="position:absolute;margin-left:206.7pt;margin-top:228.75pt;width:85.8pt;height:16.7pt;z-index:251673600;visibility:visible;mso-wrap-style:square;mso-width-percent:0;mso-height-percent:0;mso-wrap-distance-left:9pt;mso-wrap-distance-top:0;mso-wrap-distance-right:9pt;mso-wrap-distance-bottom:0;mso-position-horizontal:absolute;mso-position-horizontal-relative:text;mso-position-vertical:absolute;mso-position-vertical-relative:text;mso-width-percent:0;mso-height-percent:0;mso-width-relative:margin;mso-height-relative:margin;v-text-anchor:middle" o:gfxdata="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" filled="f" strokecolor="red" strokeweight="3pt"/>
+            </w:pict>
+          </mc:Fallback>
+        </mc:AlternateContent>
+      </w:r>
+      <w:r>
+        <w:rPr>
+          <w:noProof/>
+        </w:rPr>
+        <mc:AlternateContent>
+          <mc:Choice Requires="wps">
+            <w:drawing>
+              <wp:anchor distT="0" distB="0" distL="114300" distR="114300" simplePos="0" relativeHeight="251675648" behindDoc="0" locked="0" layoutInCell="1" allowOverlap="1" wp14:anchorId="30019B86" wp14:editId="7AB9B275">
+                <wp:simplePos x="0" y="0"/>
+                <wp:positionH relativeFrom="column">
+                  <wp:posOffset>3714750</wp:posOffset>
+                </wp:positionH>
+                <wp:positionV relativeFrom="paragraph">
+                  <wp:posOffset>81915</wp:posOffset>
+                </wp:positionV>
+                <wp:extent cx="354330" cy="217170"/>
+                <wp:effectExtent l="19050" t="19050" r="26670" b="11430"/>
+                <wp:wrapNone/>
+                <wp:docPr id="42" name="Rectangle 42"/>
+                <wp:cNvGraphicFramePr/>
+                <a:graphic xmlns:a="http://schemas.openxmlformats.org/drawingml/2006/main">
+                  <a:graphicData uri="http://schemas.microsoft.com/office/word/2010/wordprocessingShape">
+                    <wps:wsp>
+                      <wps:cNvSpPr/>
+                      <wps:spPr>
+                        <a:xfrm>
+                          <a:off x="0" y="0"/>
+                          <a:ext cx="354330" cy="217170"/>
+                        </a:xfrm>
+                        <a:prstGeom prst="rect">
+                          <a:avLst/>
+                        </a:prstGeom>
+                        <a:noFill/>
+                        <a:ln w="38100">
+                          <a:solidFill>
+                            <a:srgbClr val="FF0000"/>
+                          </a:solidFill>
+                        </a:ln>
+                      </wps:spPr>
+                      <wps:style>
+                        <a:lnRef idx="2">
+                          <a:schemeClr val="accent1">
+                            <a:shade val="50000"/>
+                          </a:schemeClr>
+                        </a:lnRef>
+                        <a:fillRef idx="1">
+                          <a:schemeClr val="accent1"/>
+                        </a:fillRef>
+                        <a:effectRef idx="0">
+                          <a:schemeClr val="accent1"/>
+                        </a:effectRef>
+                        <a:fontRef idx="minor">
+                          <a:schemeClr val="lt1"/>
+                        </a:fontRef>
+                      </wps:style>
+                      <wps:bodyPr rot="0" spcFirstLastPara="0" vertOverflow="overflow" horzOverflow="overflow" vert="horz" wrap="square" lIns="91440" tIns="45720" rIns="91440" bIns="45720" numCol="1" spcCol="0" rtlCol="0" fromWordArt="0" anchor="ctr" anchorCtr="0" forceAA="0" compatLnSpc="1">
+                        <a:prstTxWarp prst="textNoShape">
+                          <a:avLst/>
+                        </a:prstTxWarp>
+                        <a:noAutofit/>
+                      </wps:bodyPr>
+                    </wps:wsp>
+                  </a:graphicData>
+                </a:graphic>
+                <wp14:sizeRelH relativeFrom="margin">
+                  <wp14:pctWidth>0</wp14:pctWidth>
+                </wp14:sizeRelH>
+                <wp14:sizeRelV relativeFrom="margin">
+                  <wp14:pctHeight>0</wp14:pctHeight>
+                </wp14:sizeRelV>
+              </wp:anchor>
+            </w:drawing>
+          </mc:Choice>
+          <mc:Fallback>
+            <w:pict>
+              <v:rect w14:anchorId="49AF6187" id="Rectangle 42" o:spid="_x0000_s1026" style="position:absolute;margin-left:292.5pt;margin-top:6.45pt;width:27.9pt;height:17.1pt;z-index:251675648;visibility:visible;mso-wrap-style:square;mso-width-percent:0;mso-height-percent:0;mso-wrap-distance-left:9pt;mso-wrap-distance-top:0;mso-wrap-distance-right:9pt;mso-wrap-distance-bottom:0;mso-position-horizontal:absolute;mso-position-horizontal-relative:text;mso-position-vertical:absolute;mso-position-vertical-relative:text;mso-width-percent:0;mso-height-percent:0;mso-width-relative:margin;mso-height-relative:margin;v-text-anchor:middle" o:gfxdata="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" filled="f" strokecolor="red" strokeweight="3pt"/>
+            </w:pict>
+          </mc:Fallback>
+        </mc:AlternateContent>
+      </w:r>
+      <w:r>
+        <w:rPr>
+          <w:noProof/>
+        </w:rPr>
+        <w:drawing>
+          <wp:inline distT="0" distB="0" distL="0" distR="0" wp14:anchorId="0AFF33E7" wp14:editId="7AF2CEFB">
+            <wp:extent cx="1752600" cy="3115413"/>
+            <wp:effectExtent l="0" t="0" r="0" b="8890"/>
+            <wp:docPr id="40" name="Picture 40"/>
+            <wp:cNvGraphicFramePr>
+              <a:graphicFrameLocks xmlns:a="http://schemas.openxmlformats.org/drawingml/2006/main" noChangeAspect="1"/>
+            </wp:cNvGraphicFramePr>
+            <a:graphic xmlns:a="http://schemas.openxmlformats.org/drawingml/2006/main">
+              <a:graphicData uri="http://schemas.openxmlformats.org/drawingml/2006/picture">
+                <pic:pic xmlns:pic="http://schemas.openxmlformats.org/drawingml/2006/picture">
+                  <pic:nvPicPr>
+                    <pic:cNvPr id="0" name="Picture 9"/>
+                    <pic:cNvPicPr>
+                      <a:picLocks noChangeAspect="1" noChangeArrowheads="1"/>
+                    </pic:cNvPicPr>
+                  </pic:nvPicPr>
+                  <pic:blipFill>
+                    <a:blip r:embed="rId27" cstate="print">
+                      <a:extLst>
+                        <a:ext uri="{28A0092B-C50C-407E-A947-70E740481C1C}">
+                          <a14:useLocalDpi xmlns:a14="http://schemas.microsoft.com/office/drawing/2010/main" val="0"/>
+                        </a:ext>
+                      </a:extLst>
+                    </a:blip>
+                    <a:srcRect/>
+                    <a:stretch>
+                      <a:fillRect/>
+                    </a:stretch>
+                  </pic:blipFill>
+                  <pic:spPr bwMode="auto">
+                    <a:xfrm>
+                      <a:off x="0" y="0"/>
+                      <a:ext cx="1762750" cy="3133456"/>
+                    </a:xfrm>
+                    <a:prstGeom prst="rect">
+                      <a:avLst/>
+                    </a:prstGeom>
+                    <a:noFill/>
+                    <a:ln>
+                      <a:noFill/>
+                    </a:ln>
+                  </pic:spPr>
+                </pic:pic>
+              </a:graphicData>
+            </a:graphic>
+          </wp:inline>
+        </w:drawing>
+      </w:r>
+      <w:r>
+        <w:rPr>
+          <w:noProof/>
+        </w:rPr>
+        <w:tab/>
+      </w:r>
+      <w:r>
+        <w:rPr>
+          <w:noProof/>
+        </w:rPr>
+        <w:tab/>
+      </w:r>
+      <w:r>
+        <w:rPr>
+          <w:noProof/>
+        </w:rPr>
+        <w:drawing>
+          <wp:inline distT="0" distB="0" distL="0" distR="0" wp14:anchorId="2CEC6516" wp14:editId="65F92171">
+            <wp:extent cx="1760220" cy="3128958"/>
+            <wp:effectExtent l="0" t="0" r="0" b="0"/>
+            <wp:docPr id="35" name="Picture 35"/>
+            <wp:cNvGraphicFramePr>
+              <a:graphicFrameLocks xmlns:a="http://schemas.openxmlformats.org/drawingml/2006/main" noChangeAspect="1"/>
+            </wp:cNvGraphicFramePr>
+            <a:graphic xmlns:a="http://schemas.openxmlformats.org/drawingml/2006/main">
+              <a:graphicData uri="http://schemas.openxmlformats.org/drawingml/2006/picture">
+                <pic:pic xmlns:pic="http://schemas.openxmlformats.org/drawingml/2006/picture">
+                  <pic:nvPicPr>
+                    <pic:cNvPr id="0" name="Picture 6"/>
+                    <pic:cNvPicPr>
+                      <a:picLocks noChangeAspect="1" noChangeArrowheads="1"/>
+                    </pic:cNvPicPr>
+                  </pic:nvPicPr>
+                  <pic:blipFill>
+                    <a:blip r:embed="rId28" cstate="print">
+                      <a:extLst>
+                        <a:ext uri="{28A0092B-C50C-407E-A947-70E740481C1C}">
+                          <a14:useLocalDpi xmlns:a14="http://schemas.microsoft.com/office/drawing/2010/main" val="0"/>
+                        </a:ext>
+                      </a:extLst>
+                    </a:blip>
+                    <a:srcRect/>
+                    <a:stretch>
+                      <a:fillRect/>
+                    </a:stretch>
+                  </pic:blipFill>
+                  <pic:spPr bwMode="auto">
+                    <a:xfrm>
+                      <a:off x="0" y="0"/>
+                      <a:ext cx="1767367" cy="3141662"/>
+                    </a:xfrm>
+                    <a:prstGeom prst="rect">
+                      <a:avLst/>
+                    </a:prstGeom>
+                    <a:noFill/>
+                    <a:ln>
+                      <a:noFill/>
+                    </a:ln>
+                  </pic:spPr>
+                </pic:pic>
+              </a:graphicData>
+            </a:graphic>
+          </wp:inline>
+        </w:drawing>
+      </w:r>
+    </w:p>
+    <w:p>
+      <w:r>
+        <w:t>If a beacon’s settings are out of sync with the configured settings in the app</w:t>
+      </w:r>
+      <w:r>
+        <w:t>,</w:t>
+      </w:r>
+      <w:r>
+        <w:t xml:space="preserve"> a ‘Pending Configuration’ button will show. Click the button and then confirm by clicking ‘Apply’ to sync with the beacon. This will connect the beacon with the app and apply the settings configured on the app onto the beacon.</w:t>
+      </w:r>
+    </w:p>
+    <w:p>
+      <w:r>
+        <w:rPr>
+          <w:noProof/>
+        </w:rPr>
+        <w:drawing>
+          <wp:inline distT="0" distB="0" distL="0" distR="0" wp14:anchorId="246FC1DC" wp14:editId="5D69FC0A">
+            <wp:extent cx="1761830" cy="3131820"/>
+            <wp:effectExtent l="0" t="0" r="0" b="0"/>
+            <wp:docPr id="36" name="Picture 36"/>
+            <wp:cNvGraphicFramePr>
+              <a:graphicFrameLocks xmlns:a="http://schemas.openxmlformats.org/drawingml/2006/main" noChangeAspect="1"/>
+            </wp:cNvGraphicFramePr>
+            <a:graphic xmlns:a="http://schemas.openxmlformats.org/drawingml/2006/main">
+              <a:graphicData uri="http://schemas.openxmlformats.org/drawingml/2006/picture">
+                <pic:pic xmlns:pic="http://schemas.openxmlformats.org/drawingml/2006/picture">
+                  <pic:nvPicPr>
+                    <pic:cNvPr id="0" name="Picture 7"/>
+                    <pic:cNvPicPr>
+                      <a:picLocks noChangeAspect="1" noChangeArrowheads="1"/>
+                    </pic:cNvPicPr>
+                  </pic:nvPicPr>
+                  <pic:blipFill>
+                    <a:blip r:embed="rId29" cstate="print">
+                      <a:extLst>
+                        <a:ext uri="{28A0092B-C50C-407E-A947-70E740481C1C}">
+                          <a14:useLocalDpi xmlns:a14="http://schemas.microsoft.com/office/drawing/2010/main" val="0"/>
+                        </a:ext>
+                      </a:extLst>
+                    </a:blip>
+                    <a:srcRect/>
+                    <a:stretch>
+                      <a:fillRect/>
+                    </a:stretch>
+                  </pic:blipFill>
+                  <pic:spPr bwMode="auto">
+                    <a:xfrm>
+                      <a:off x="0" y="0"/>
+                      <a:ext cx="1771793" cy="3149530"/>
+                    </a:xfrm>
+                    <a:prstGeom prst="rect">
+                      <a:avLst/>
+                    </a:prstGeom>
+                    <a:noFill/>
+                    <a:ln>
+                      <a:noFill/>
+                    </a:ln>
+                  </pic:spPr>
+                </pic:pic>
+              </a:graphicData>
+            </a:graphic>
+          </wp:inline>
+        </w:drawing>
+      </w:r>
+      <w:r>
+        <w:rPr>
+          <w:noProof/>
+        </w:rPr>
+        <mc:AlternateContent>
+          <mc:Choice Requires="wps">
+            <w:drawing>
+              <wp:anchor distT="0" distB="0" distL="114300" distR="114300" simplePos="0" relativeHeight="251671552" behindDoc="0" locked="0" layoutInCell="1" allowOverlap="1" wp14:anchorId="0AF2036A" wp14:editId="71586A15">
+                <wp:simplePos x="0" y="0"/>
+                <wp:positionH relativeFrom="column">
+                  <wp:posOffset>308610</wp:posOffset>
+                </wp:positionH>
+                <wp:positionV relativeFrom="paragraph">
+                  <wp:posOffset>852170</wp:posOffset>
+                </wp:positionV>
+                <wp:extent cx="1131570" cy="285750"/>
+                <wp:effectExtent l="19050" t="19050" r="11430" b="19050"/>
+                <wp:wrapNone/>
+                <wp:docPr id="39" name="Rectangle 39"/>
+                <wp:cNvGraphicFramePr/>
+                <a:graphic xmlns:a="http://schemas.openxmlformats.org/drawingml/2006/main">
+                  <a:graphicData uri="http://schemas.microsoft.com/office/word/2010/wordprocessingShape">
+                    <wps:wsp>
+                      <wps:cNvSpPr/>
+                      <wps:spPr>
+                        <a:xfrm>
+                          <a:off x="0" y="0"/>
+                          <a:ext cx="1131570" cy="285750"/>
+                        </a:xfrm>
+                        <a:prstGeom prst="rect">
+                          <a:avLst/>
+                        </a:prstGeom>
+                        <a:noFill/>
+                        <a:ln w="38100">
+                          <a:solidFill>
+                            <a:srgbClr val="FF0000"/>
+                          </a:solidFill>
+                        </a:ln>
+                      </wps:spPr>
+                      <wps:style>
+                        <a:lnRef idx="2">
+                          <a:schemeClr val="accent1">
+                            <a:shade val="50000"/>
+                          </a:schemeClr>
+                        </a:lnRef>
+                        <a:fillRef idx="1">
+                          <a:schemeClr val="accent1"/>
+                        </a:fillRef>
+                        <a:effectRef idx="0">
+                          <a:schemeClr val="accent1"/>
+                        </a:effectRef>
+                        <a:fontRef idx="minor">
+                          <a:schemeClr val="lt1"/>
+                        </a:fontRef>
+                      </wps:style>
+                      <wps:bodyPr rot="0" spcFirstLastPara="0" vertOverflow="overflow" horzOverflow="overflow" vert="horz" wrap="square" lIns="91440" tIns="45720" rIns="91440" bIns="45720" numCol="1" spcCol="0" rtlCol="0" fromWordArt="0" anchor="ctr" anchorCtr="0" forceAA="0" compatLnSpc="1">
+                        <a:prstTxWarp prst="textNoShape">
+                          <a:avLst/>
+                        </a:prstTxWarp>
+                        <a:noAutofit/>
+                      </wps:bodyPr>
+                    </wps:wsp>
+                  </a:graphicData>
+                </a:graphic>
+                <wp14:sizeRelH relativeFrom="margin">
+                  <wp14:pctWidth>0</wp14:pctWidth>
+                </wp14:sizeRelH>
+                <wp14:sizeRelV relativeFrom="margin">
+                  <wp14:pctHeight>0</wp14:pctHeight>
+                </wp14:sizeRelV>
+              </wp:anchor>
+            </w:drawing>
+          </mc:Choice>
+          <mc:Fallback>
+            <w:pict>
+              <v:rect w14:anchorId="3E31A1ED" id="Rectangle 39" o:spid="_x0000_s1026" style="position:absolute;margin-left:24.3pt;margin-top:67.1pt;width:89.1pt;height:22.5pt;z-index:251671552;visibility:visible;mso-wrap-style:square;mso-width-percent:0;mso-height-percent:0;mso-wrap-distance-left:9pt;mso-wrap-distance-top:0;mso-wrap-distance-right:9pt;mso-wrap-distance-bottom:0;mso-position-horizontal:absolute;mso-position-horizontal-relative:text;mso-position-vertical:absolute;mso-position-vertical-relative:text;mso-width-percent:0;mso-height-percent:0;mso-width-relative:margin;mso-height-relative:margin;v-text-anchor:middle" o:gfxdata="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" filled="f" strokecolor="red" strokeweight="3pt"/>
+            </w:pict>
+          </mc:Fallback>
+        </mc:AlternateContent>
+      </w:r>
+      <w:r>
+        <w:tab/>
+      </w:r>
+      <w:r>
+        <w:tab/>
+      </w:r>
+      <w:r>
+        <w:rPr>
+          <w:noProof/>
+        </w:rPr>
+        <w:drawing>
+          <wp:inline distT="0" distB="0" distL="0" distR="0" wp14:anchorId="3760DB67" wp14:editId="604632BC">
+            <wp:extent cx="1752600" cy="3115412"/>
+            <wp:effectExtent l="0" t="0" r="0" b="8890"/>
+            <wp:docPr id="34" name="Picture 34"/>
+            <wp:cNvGraphicFramePr>
+              <a:graphicFrameLocks xmlns:a="http://schemas.openxmlformats.org/drawingml/2006/main" noChangeAspect="1"/>
+            </wp:cNvGraphicFramePr>
+            <a:graphic xmlns:a="http://schemas.openxmlformats.org/drawingml/2006/main">
+              <a:graphicData uri="http://schemas.openxmlformats.org/drawingml/2006/picture">
+                <pic:pic xmlns:pic="http://schemas.openxmlformats.org/drawingml/2006/picture">
+                  <pic:nvPicPr>
+                    <pic:cNvPr id="0" name="Picture 5"/>
+                    <pic:cNvPicPr>
+                      <a:picLocks noChangeAspect="1" noChangeArrowheads="1"/>
+                    </pic:cNvPicPr>
+                  </pic:nvPicPr>
+                  <pic:blipFill>
+                    <a:blip r:embed="rId30" cstate="print">
+                      <a:extLst>
+                        <a:ext uri="{28A0092B-C50C-407E-A947-70E740481C1C}">
+                          <a14:useLocalDpi xmlns:a14="http://schemas.microsoft.com/office/drawing/2010/main" val="0"/>
+                        </a:ext>
+                      </a:extLst>
+                    </a:blip>
+                    <a:srcRect/>
+                    <a:stretch>
+                      <a:fillRect/>
+                    </a:stretch>
+                  </pic:blipFill>
+                  <pic:spPr bwMode="auto">
+                    <a:xfrm>
+                      <a:off x="0" y="0"/>
+                      <a:ext cx="1775785" cy="3156625"/>
+                    </a:xfrm>
+                    <a:prstGeom prst="rect">
+                      <a:avLst/>
+                    </a:prstGeom>
+                    <a:noFill/>
+                    <a:ln>
+                      <a:noFill/>
+                    </a:ln>
+                  </pic:spPr>
+                </pic:pic>
+              </a:graphicData>
+            </a:graphic>
+          </wp:inline>
+        </w:drawing>
+      </w:r>
+      <w:bookmarkStart w:id="0" w:name="_GoBack"/>
+      <w:bookmarkEnd w:id="0"/>
     </w:p>
     <w:sectPr>
       <w:pgSz w:w="12240" w:h="15840"/>

</xml_diff>